<commit_message>
antes de soucionar 20 puntos
</commit_message>
<xml_diff>
--- a/Estadistica/1Cuestionario_Estadistica.docx
+++ b/Estadistica/1Cuestionario_Estadistica.docx
@@ -21,6 +21,56 @@
     </w:p>
     <w:p>
       <w:pPr>
+        <w:spacing w:before="37"/>
+        <w:ind w:left="101"/>
+        <w:rPr>
+          <w:b/>
+          <w:bCs/>
+        </w:rPr>
+      </w:pPr>
+    </w:p>
+    <w:p>
+      <w:pPr>
+        <w:spacing w:before="37"/>
+        <w:ind w:left="101"/>
+        <w:rPr>
+          <w:b/>
+          <w:bCs/>
+        </w:rPr>
+      </w:pPr>
+      <w:hyperlink r:id="rId5" w:history="1">
+        <w:r>
+          <w:rPr>
+            <w:rStyle w:val="Hipervnculo"/>
+            <w:b/>
+            <w:bCs/>
+          </w:rPr>
+          <w:t>https://github.com/saosar/Hidrology/blob/master/Estadistica/2SOAEstadistica.ipynb</w:t>
+        </w:r>
+      </w:hyperlink>
+    </w:p>
+    <w:p>
+      <w:pPr>
+        <w:spacing w:before="37"/>
+        <w:ind w:left="101"/>
+        <w:rPr>
+          <w:b/>
+          <w:bCs/>
+        </w:rPr>
+      </w:pPr>
+    </w:p>
+    <w:p>
+      <w:pPr>
+        <w:spacing w:before="37"/>
+        <w:ind w:left="101"/>
+        <w:rPr>
+          <w:b/>
+          <w:bCs/>
+        </w:rPr>
+      </w:pPr>
+    </w:p>
+    <w:p>
+      <w:pPr>
         <w:numPr>
           <w:ilvl w:val="0"/>
           <w:numId w:val="2"/>
@@ -34,23 +84,9 @@
         <w:rPr>
           <w:b/>
         </w:rPr>
-        <w:t xml:space="preserve">Descargar R y </w:t>
-      </w:r>
-      <w:proofErr w:type="spellStart"/>
-      <w:r>
-        <w:rPr>
-          <w:b/>
-        </w:rPr>
-        <w:t>Rstudio</w:t>
-      </w:r>
-      <w:proofErr w:type="spellEnd"/>
-      <w:r>
-        <w:rPr>
-          <w:b/>
-        </w:rPr>
-        <w:t xml:space="preserve">: </w:t>
-      </w:r>
-      <w:hyperlink r:id="rId5" w:history="1">
+        <w:t xml:space="preserve">Descargar R y Rstudio: </w:t>
+      </w:r>
+      <w:hyperlink r:id="rId6" w:history="1">
         <w:r>
           <w:rPr>
             <w:rStyle w:val="Hipervnculo"/>
@@ -115,7 +151,7 @@
                     </pic:cNvPicPr>
                   </pic:nvPicPr>
                   <pic:blipFill>
-                    <a:blip r:embed="rId6">
+                    <a:blip r:embed="rId7">
                       <a:extLst>
                         <a:ext uri="{28A0092B-C50C-407E-A947-70E740481C1C}">
                           <a14:useLocalDpi xmlns:a14="http://schemas.microsoft.com/office/drawing/2010/main" val="0"/>
@@ -169,7 +205,7 @@
                     </pic:cNvPicPr>
                   </pic:nvPicPr>
                   <pic:blipFill>
-                    <a:blip r:embed="rId7" cstate="print">
+                    <a:blip r:embed="rId8" cstate="print">
                       <a:extLst>
                         <a:ext uri="{28A0092B-C50C-407E-A947-70E740481C1C}">
                           <a14:useLocalDpi xmlns:a14="http://schemas.microsoft.com/office/drawing/2010/main" val="0"/>
@@ -370,19 +406,11 @@
         </w:rPr>
         <w:t xml:space="preserve"> </w:t>
       </w:r>
-      <w:proofErr w:type="spellStart"/>
       <w:r>
         <w:rPr>
           <w:b/>
         </w:rPr>
-        <w:t>ﬁchero</w:t>
-      </w:r>
-      <w:proofErr w:type="spellEnd"/>
-      <w:r>
-        <w:rPr>
-          <w:b/>
-        </w:rPr>
-        <w:t>:</w:t>
+        <w:t>ﬁchero:</w:t>
       </w:r>
       <w:r>
         <w:rPr>
@@ -735,11 +763,9 @@
         <w:spacing w:before="19"/>
         <w:ind w:left="1542" w:hanging="361"/>
       </w:pPr>
-      <w:proofErr w:type="spellStart"/>
       <w:r>
         <w:t>Montornes</w:t>
       </w:r>
-      <w:proofErr w:type="spellEnd"/>
     </w:p>
     <w:p>
       <w:pPr>
@@ -772,11 +798,9 @@
         <w:spacing w:before="22"/>
         <w:ind w:left="1542" w:hanging="361"/>
       </w:pPr>
-      <w:proofErr w:type="spellStart"/>
       <w:r>
         <w:t>Montcada_Reixac</w:t>
       </w:r>
-      <w:proofErr w:type="spellEnd"/>
     </w:p>
     <w:p>
       <w:pPr>
@@ -1128,11 +1152,9 @@
         </w:rPr>
         <w:t xml:space="preserve"> </w:t>
       </w:r>
-      <w:proofErr w:type="spellStart"/>
       <w:r>
         <w:t>Perpètua</w:t>
       </w:r>
-      <w:proofErr w:type="spellEnd"/>
       <w:r>
         <w:rPr>
           <w:spacing w:val="-6"/>
@@ -1394,11 +1416,9 @@
         </w:rPr>
         <w:t xml:space="preserve"> </w:t>
       </w:r>
-      <w:proofErr w:type="spellStart"/>
       <w:r>
         <w:t>Aiguafreda</w:t>
       </w:r>
-      <w:proofErr w:type="spellEnd"/>
     </w:p>
     <w:p>
       <w:pPr>
@@ -1603,13 +1623,8 @@
         <w:t xml:space="preserve"> </w:t>
       </w:r>
       <w:r>
-        <w:t xml:space="preserve">de </w:t>
-      </w:r>
-      <w:proofErr w:type="spellStart"/>
-      <w:r>
-        <w:t>Aiguafreda</w:t>
-      </w:r>
-      <w:proofErr w:type="spellEnd"/>
+        <w:t>de Aiguafreda</w:t>
+      </w:r>
     </w:p>
     <w:p>
       <w:pPr>
@@ -1819,11 +1834,9 @@
         <w:spacing w:before="20"/>
         <w:ind w:left="1542" w:hanging="361"/>
       </w:pPr>
-      <w:proofErr w:type="spellStart"/>
       <w:r>
         <w:t>Aiguafreda</w:t>
       </w:r>
-      <w:proofErr w:type="spellEnd"/>
     </w:p>
     <w:p>
       <w:pPr>
@@ -1998,6 +2011,7 @@
         <w:ind w:left="1543" w:hanging="361"/>
       </w:pPr>
       <w:r>
+        <w:lastRenderedPageBreak/>
         <w:t>Montornés</w:t>
       </w:r>
     </w:p>
@@ -2112,7 +2126,6 @@
         <w:ind w:left="823"/>
       </w:pPr>
       <w:r>
-        <w:lastRenderedPageBreak/>
         <w:t>¿Por</w:t>
       </w:r>
       <w:r>
@@ -2257,11 +2270,9 @@
         </w:rPr>
         <w:t xml:space="preserve"> </w:t>
       </w:r>
-      <w:proofErr w:type="gramStart"/>
       <w:r>
         <w:t>Garriga?.</w:t>
       </w:r>
-      <w:proofErr w:type="gramEnd"/>
     </w:p>
     <w:p>
       <w:pPr>
@@ -2498,16 +2509,9 @@
         <w:ind w:left="0" w:right="6705" w:firstLine="0"/>
         <w:jc w:val="right"/>
       </w:pPr>
-      <w:proofErr w:type="spellStart"/>
-      <w:proofErr w:type="gramStart"/>
-      <w:r>
-        <w:t>Montornes</w:t>
-      </w:r>
-      <w:proofErr w:type="spellEnd"/>
-      <w:r>
-        <w:t>?.</w:t>
-      </w:r>
-      <w:proofErr w:type="gramEnd"/>
+      <w:r>
+        <w:t>Montornes?.</w:t>
+      </w:r>
     </w:p>
     <w:p>
       <w:pPr>
@@ -2643,11 +2647,9 @@
         </w:rPr>
         <w:t xml:space="preserve"> </w:t>
       </w:r>
-      <w:proofErr w:type="gramStart"/>
       <w:r>
         <w:t>Perpetua?.</w:t>
       </w:r>
-      <w:proofErr w:type="gramEnd"/>
     </w:p>
     <w:p>
       <w:pPr>
@@ -2772,16 +2774,9 @@
         </w:rPr>
         <w:t xml:space="preserve"> </w:t>
       </w:r>
-      <w:proofErr w:type="spellStart"/>
-      <w:proofErr w:type="gramStart"/>
-      <w:r>
-        <w:t>Montornes</w:t>
-      </w:r>
-      <w:proofErr w:type="spellEnd"/>
-      <w:r>
-        <w:t>?.</w:t>
-      </w:r>
-      <w:proofErr w:type="gramEnd"/>
+      <w:r>
+        <w:t>Montornes?.</w:t>
+      </w:r>
     </w:p>
     <w:p>
       <w:pPr>
@@ -2897,13 +2892,8 @@
         <w:ind w:left="1184" w:right="213" w:hanging="721"/>
       </w:pPr>
       <w:r>
-        <w:t xml:space="preserve">¿Cuál es el valor del caudal medio anual para el año 2007 en la estación de </w:t>
-      </w:r>
-      <w:proofErr w:type="gramStart"/>
-      <w:r>
-        <w:t>Castellar?.</w:t>
-      </w:r>
-      <w:proofErr w:type="gramEnd"/>
+        <w:t>¿Cuál es el valor del caudal medio anual para el año 2007 en la estación de Castellar?.</w:t>
+      </w:r>
       <w:r>
         <w:rPr>
           <w:spacing w:val="-47"/>
@@ -3142,11 +3132,9 @@
         <w:spacing w:before="22"/>
         <w:ind w:left="1545" w:hanging="361"/>
       </w:pPr>
-      <w:proofErr w:type="spellStart"/>
       <w:r>
         <w:t>Montornes</w:t>
       </w:r>
-      <w:proofErr w:type="spellEnd"/>
     </w:p>
     <w:p>
       <w:pPr>
@@ -3205,13 +3193,8 @@
         <w:spacing w:before="180" w:after="3"/>
         <w:ind w:left="825" w:right="435"/>
       </w:pPr>
-      <w:proofErr w:type="gramStart"/>
-      <w:r>
-        <w:t>De acuerdo al</w:t>
-      </w:r>
-      <w:proofErr w:type="gramEnd"/>
-      <w:r>
-        <w:t xml:space="preserve"> siguiente diagrama de cajas, en que estación de medida de caudal se</w:t>
+      <w:r>
+        <w:t>De acuerdo al siguiente diagrama de cajas, en que estación de medida de caudal se</w:t>
       </w:r>
       <w:r>
         <w:rPr>
@@ -3261,7 +3244,7 @@
                     <pic:cNvPicPr/>
                   </pic:nvPicPr>
                   <pic:blipFill>
-                    <a:blip r:embed="rId8" cstate="print"/>
+                    <a:blip r:embed="rId9" cstate="print"/>
                     <a:stretch>
                       <a:fillRect/>
                     </a:stretch>
@@ -3329,12 +3312,10 @@
         <w:spacing w:before="37"/>
         <w:ind w:hanging="361"/>
       </w:pPr>
-      <w:proofErr w:type="spellStart"/>
       <w:r>
         <w:lastRenderedPageBreak/>
         <w:t>Aiguafreda</w:t>
       </w:r>
-      <w:proofErr w:type="spellEnd"/>
     </w:p>
     <w:p>
       <w:pPr>
@@ -3590,13 +3571,8 @@
         </w:rPr>
         <w:t xml:space="preserve"> </w:t>
       </w:r>
-      <w:proofErr w:type="spellStart"/>
-      <w:r>
-        <w:t>atipico</w:t>
-      </w:r>
-      <w:proofErr w:type="spellEnd"/>
-      <w:r>
-        <w:t>?</w:t>
+      <w:r>
+        <w:t>atipico?</w:t>
       </w:r>
     </w:p>
     <w:p>
@@ -3766,13 +3742,8 @@
         <w:t xml:space="preserve"> </w:t>
       </w:r>
       <w:r>
-        <w:t xml:space="preserve">i </w:t>
-      </w:r>
-      <w:proofErr w:type="gramStart"/>
-      <w:r>
-        <w:t>Reixac?.</w:t>
-      </w:r>
-      <w:proofErr w:type="gramEnd"/>
+        <w:t>i Reixac?.</w:t>
+      </w:r>
     </w:p>
     <w:p>
       <w:pPr>
@@ -4049,11 +4020,9 @@
         </w:tabs>
         <w:ind w:hanging="361"/>
       </w:pPr>
-      <w:proofErr w:type="spellStart"/>
       <w:r>
         <w:t>Montornes</w:t>
       </w:r>
-      <w:proofErr w:type="spellEnd"/>
     </w:p>
     <w:p>
       <w:pPr>
@@ -4197,7 +4166,7 @@
                     <pic:cNvPicPr/>
                   </pic:nvPicPr>
                   <pic:blipFill>
-                    <a:blip r:embed="rId9" cstate="print"/>
+                    <a:blip r:embed="rId10" cstate="print"/>
                     <a:stretch>
                       <a:fillRect/>
                     </a:stretch>
@@ -4390,7 +4359,6 @@
         </w:rPr>
         <w:t xml:space="preserve"> </w:t>
       </w:r>
-      <w:proofErr w:type="gramStart"/>
       <w:r>
         <w:t>enero</w:t>
       </w:r>
@@ -4403,7 +4371,6 @@
       <w:r>
         <w:t>;</w:t>
       </w:r>
-      <w:proofErr w:type="gramEnd"/>
       <w:r>
         <w:rPr>
           <w:spacing w:val="-1"/>
@@ -4478,7 +4445,7 @@
                     <pic:cNvPicPr/>
                   </pic:nvPicPr>
                   <pic:blipFill>
-                    <a:blip r:embed="rId10" cstate="print"/>
+                    <a:blip r:embed="rId11" cstate="print"/>
                     <a:stretch>
                       <a:fillRect/>
                     </a:stretch>
@@ -4781,11 +4748,9 @@
         </w:rPr>
         <w:t xml:space="preserve"> </w:t>
       </w:r>
-      <w:proofErr w:type="spellStart"/>
       <w:r>
         <w:t>atipicos</w:t>
       </w:r>
-      <w:proofErr w:type="spellEnd"/>
       <w:r>
         <w:rPr>
           <w:spacing w:val="-2"/>
@@ -5109,7 +5074,7 @@
                     <pic:cNvPicPr/>
                   </pic:nvPicPr>
                   <pic:blipFill>
-                    <a:blip r:embed="rId11" cstate="print"/>
+                    <a:blip r:embed="rId12" cstate="print"/>
                     <a:stretch>
                       <a:fillRect/>
                     </a:stretch>

</xml_diff>